<commit_message>
dadata added to address
</commit_message>
<xml_diff>
--- a/document_consent_downloaded.docx
+++ b/document_consent_downloaded.docx
@@ -124,7 +124,7 @@
           <w:sz w:val="24"/>
           <w:u w:val="single"/>
         </w:rPr>
-        <w:t xml:space="preserve">Программное обеспечение для автоматического формирования документа и электронного документооборота</w:t>
+        <w:t xml:space="preserve">Система формирования документов и электронного документооборота</w:t>
       </w:r>
     </w:p>
     <w:p>
@@ -163,7 +163,7 @@
           <w:szCs w:val="22"/>
           <w:u w:val="single"/>
         </w:rPr>
-        <w:t xml:space="preserve">12______________________________________________</w:t>
+        <w:t xml:space="preserve">23______________________________________________</w:t>
       </w:r>
     </w:p>
     <w:p>
@@ -319,7 +319,7 @@
           <w:u w:val="single"/>
           <w:lang w:val="en-US"/>
         </w:rPr>
-        <w:t xml:space="preserve">111111 </w:t>
+        <w:t xml:space="preserve">413111 </w:t>
       </w:r>
       <w:r>
         <w:rPr>
@@ -385,7 +385,7 @@
           <w:szCs w:val="24"/>
           <w:u w:val="single"/>
         </w:rPr>
-        <w:t xml:space="preserve">56, +79898887716</w:t>
+        <w:t xml:space="preserve">23, 89271180894</w:t>
       </w:r>
     </w:p>
     <w:p>
@@ -439,7 +439,7 @@
           <w:szCs w:val="24"/>
           <w:u w:val="single"/>
         </w:rPr>
-        <w:t xml:space="preserve">1111 № 123453 выдан МВД России по Саратовской области в городе Энгельсе Дата выдачи: 22.07.2022 </w:t>
+        <w:t xml:space="preserve">1111 № 111122 выдан отделом уфмс росии по саратовской области в городе Энгельсе Дата выдачи: 12.01.2022 </w:t>
       </w:r>
     </w:p>
     <w:p>
@@ -637,7 +637,7 @@
         <w:rPr>
           <w:u w:val="single"/>
         </w:rPr>
-        <w:t xml:space="preserve">07.06.2024</w:t>
+        <w:t xml:space="preserve">10.06.2024</w:t>
       </w:r>
     </w:p>
     <w:p>
@@ -906,7 +906,7 @@
                 <w:u w:val="single"/>
                 <w:lang w:val="en-US"/>
               </w:rPr>
-              <w:t xml:space="preserve">12</w:t>
+              <w:t xml:space="preserve">23</w:t>
             </w:r>
             <w:r>
               <w:rPr>
@@ -1239,7 +1239,7 @@
                 <w:b/>
                 <w:u w:val="single"/>
               </w:rPr>
-              <w:t xml:space="preserve">Программное обеспечение для автоматического формирования документа и электронного документооборота»</w:t>
+              <w:t xml:space="preserve">Система формирования документов и электронного документооборота»</w:t>
             </w:r>
           </w:p>
           <w:p>
@@ -1603,7 +1603,7 @@
                 <w:szCs w:val="20"/>
                 <w:lang w:val="en-US"/>
               </w:rPr>
-              <w:t xml:space="preserve">Россия, 111111, </w:t>
+              <w:t xml:space="preserve">Россия, 413111, </w:t>
             </w:r>
             <w:r>
               <w:rPr>
@@ -1654,7 +1654,7 @@
                 <w:szCs w:val="20"/>
                 <w:lang w:val="en-US"/>
               </w:rPr>
-              <w:t xml:space="preserve">.56</w:t>
+              <w:t xml:space="preserve">.23</w:t>
             </w:r>
           </w:p>
           <w:p>

</xml_diff>